<commit_message>
m and m work
</commit_message>
<xml_diff>
--- a/docs/paper/methods-and-materials-v1.docx
+++ b/docs/paper/methods-and-materials-v1.docx
@@ -1,6 +1,6 @@
 
 <file path=word/document.xml><?xml version="1.0" encoding="utf-8"?>
-<w:document xmlns:wpc="http://schemas.microsoft.com/office/word/2010/wordprocessingCanvas" xmlns:cx="http://schemas.microsoft.com/office/drawing/2014/chartex" xmlns:cx1="http://schemas.microsoft.com/office/drawing/2015/9/8/chartex" xmlns:cx2="http://schemas.microsoft.com/office/drawing/2015/10/21/chartex" xmlns:cx3="http://schemas.microsoft.com/office/drawing/2016/5/9/chartex" xmlns:cx4="http://schemas.microsoft.com/office/drawing/2016/5/10/chartex" xmlns:cx5="http://schemas.microsoft.com/office/drawing/2016/5/11/chartex" xmlns:cx6="http://schemas.microsoft.com/office/drawing/2016/5/12/chartex" xmlns:cx7="http://schemas.microsoft.com/office/drawing/2016/5/13/chartex" xmlns:cx8="http://schemas.microsoft.com/office/drawing/2016/5/14/chartex" xmlns:mc="http://schemas.openxmlformats.org/markup-compatibility/2006" xmlns:aink="http://schemas.microsoft.com/office/drawing/2016/ink" xmlns:am3d="http://schemas.microsoft.com/office/drawing/2017/model3d" xmlns:o="urn:schemas-microsoft-com:office:office" xmlns:oel="http://schemas.microsoft.com/office/2019/extlst" xmlns:r="http://schemas.openxmlformats.org/officeDocument/2006/relationships" xmlns:m="http://schemas.openxmlformats.org/officeDocument/2006/math" xmlns:v="urn:schemas-microsoft-com:vml" xmlns:wp14="http://schemas.microsoft.com/office/word/2010/wordprocessingDrawing" xmlns:wp="http://schemas.openxmlformats.org/drawingml/2006/wordprocessingDrawing" xmlns:w10="urn:schemas-microsoft-com:office:word" xmlns:w="http://schemas.openxmlformats.org/wordprocessingml/2006/main" xmlns:w14="http://schemas.microsoft.com/office/word/2010/wordml" xmlns:w15="http://schemas.microsoft.com/office/word/2012/wordml" xmlns:w16cex="http://schemas.microsoft.com/office/word/2018/wordml/cex" xmlns:w16cid="http://schemas.microsoft.com/office/word/2016/wordml/cid" xmlns:w16="http://schemas.microsoft.com/office/word/2018/wordml" xmlns:w16sdtdh="http://schemas.microsoft.com/office/word/2020/wordml/sdtdatahash" xmlns:w16se="http://schemas.microsoft.com/office/word/2015/wordml/symex" xmlns:wpg="http://schemas.microsoft.com/office/word/2010/wordprocessingGroup" xmlns:wpi="http://schemas.microsoft.com/office/word/2010/wordprocessingInk" xmlns:wne="http://schemas.microsoft.com/office/word/2006/wordml" xmlns:wps="http://schemas.microsoft.com/office/word/2010/wordprocessingShape" mc:Ignorable="w14 w15 w16se w16cid w16 w16cex w16sdtdh wp14">
+<w:document xmlns:wpc="http://schemas.microsoft.com/office/word/2010/wordprocessingCanvas" xmlns:cx="http://schemas.microsoft.com/office/drawing/2014/chartex" xmlns:cx1="http://schemas.microsoft.com/office/drawing/2015/9/8/chartex" xmlns:cx2="http://schemas.microsoft.com/office/drawing/2015/10/21/chartex" xmlns:cx3="http://schemas.microsoft.com/office/drawing/2016/5/9/chartex" xmlns:cx4="http://schemas.microsoft.com/office/drawing/2016/5/10/chartex" xmlns:cx5="http://schemas.microsoft.com/office/drawing/2016/5/11/chartex" xmlns:cx6="http://schemas.microsoft.com/office/drawing/2016/5/12/chartex" xmlns:cx7="http://schemas.microsoft.com/office/drawing/2016/5/13/chartex" xmlns:cx8="http://schemas.microsoft.com/office/drawing/2016/5/14/chartex" xmlns:mc="http://schemas.openxmlformats.org/markup-compatibility/2006" xmlns:aink="http://schemas.microsoft.com/office/drawing/2016/ink" xmlns:am3d="http://schemas.microsoft.com/office/drawing/2017/model3d" xmlns:o="urn:schemas-microsoft-com:office:office" xmlns:oel="http://schemas.microsoft.com/office/2019/extlst" xmlns:r="http://schemas.openxmlformats.org/officeDocument/2006/relationships" xmlns:m="http://schemas.openxmlformats.org/officeDocument/2006/math" xmlns:v="urn:schemas-microsoft-com:vml" xmlns:wp14="http://schemas.microsoft.com/office/word/2010/wordprocessingDrawing" xmlns:wp="http://schemas.openxmlformats.org/drawingml/2006/wordprocessingDrawing" xmlns:w10="urn:schemas-microsoft-com:office:word" xmlns:w="http://schemas.openxmlformats.org/wordprocessingml/2006/main" xmlns:w14="http://schemas.microsoft.com/office/word/2010/wordml" xmlns:w15="http://schemas.microsoft.com/office/word/2012/wordml" xmlns:w16cex="http://schemas.microsoft.com/office/word/2018/wordml/cex" xmlns:w16cid="http://schemas.microsoft.com/office/word/2016/wordml/cid" xmlns:w16="http://schemas.microsoft.com/office/word/2018/wordml" xmlns:w16du="http://schemas.microsoft.com/office/word/2023/wordml/word16du" xmlns:w16sdtdh="http://schemas.microsoft.com/office/word/2020/wordml/sdtdatahash" xmlns:w16se="http://schemas.microsoft.com/office/word/2015/wordml/symex" xmlns:wpg="http://schemas.microsoft.com/office/word/2010/wordprocessingGroup" xmlns:wpi="http://schemas.microsoft.com/office/word/2010/wordprocessingInk" xmlns:wne="http://schemas.microsoft.com/office/word/2006/wordml" xmlns:wps="http://schemas.microsoft.com/office/word/2010/wordprocessingShape" mc:Ignorable="w14 w15 w16se w16cid w16 w16cex w16sdtdh w16du wp14">
   <w:body>
     <w:p>
       <w:bookmarkStart w:id="0" w:name="_Hlk133499779"/>
@@ -57,15 +57,18 @@
     </w:p>
     <w:p>
       <w:r>
-        <w:t>The system boundaries were defined as cradle to farmgate, meaning the transportation of the end product to the point of consumption is not considered in these calculations</w:t>
-      </w:r>
-      <w:r>
-        <w:t xml:space="preserve">. </w:t>
-      </w:r>
-    </w:p>
-    <w:p>
-      <w:r>
-        <w:t xml:space="preserve">Four functional units of analysis were calculated: </w:t>
+        <w:t xml:space="preserve">The system boundaries were defined as cradle to farmgate, meaning the transportation of the end product to the point of consumption is not considered in these calculations. </w:t>
+      </w:r>
+    </w:p>
+    <w:p>
+      <w:r>
+        <w:t>Four functional units of analysis were calculated</w:t>
+      </w:r>
+      <w:r>
+        <w:t xml:space="preserve">, with values amortized over the stand life of the alfalfa. This means that, for example, the energy used for planting activities on a per-year basis would be lower for alfalfa with a stand life of 8 years compared to alfalfa with a stand life of 4 years. </w:t>
+      </w:r>
+      <w:r>
+        <w:t xml:space="preserve"> </w:t>
       </w:r>
     </w:p>
     <w:p>
@@ -89,7 +92,13 @@
         </w:numPr>
       </w:pPr>
       <w:r>
-        <w:t>Energy used per unit of dry matter production per year (MJ Mg-1)</w:t>
+        <w:t>Energy used per unit of dry matter production per year (MJ Mg-1</w:t>
+      </w:r>
+      <w:r>
+        <w:t xml:space="preserve"> year-1</w:t>
+      </w:r>
+      <w:r>
+        <w:t>)</w:t>
       </w:r>
     </w:p>
     <w:p>
@@ -138,6 +147,9 @@
       <w:r>
         <w:t xml:space="preserve"> field passes and irrigation</w:t>
       </w:r>
+      <w:r>
+        <w:t xml:space="preserve"> (energy, GHG)</w:t>
+      </w:r>
     </w:p>
     <w:p>
       <w:pPr>
@@ -150,6 +162,9 @@
       <w:r>
         <w:t>Manufacturing of consumed products</w:t>
       </w:r>
+      <w:r>
+        <w:t xml:space="preserve"> (embedded energy; GHG)</w:t>
+      </w:r>
     </w:p>
     <w:p>
       <w:pPr>
@@ -207,6 +222,9 @@
       <w:r>
         <w:t>Soil-derived nitrous oxide emissions</w:t>
       </w:r>
+      <w:r>
+        <w:t xml:space="preserve"> (GHG)</w:t>
+      </w:r>
     </w:p>
     <w:p>
       <w:pPr>
@@ -219,6 +237,9 @@
       <w:r>
         <w:t>Net soil carbon sequestration</w:t>
       </w:r>
+      <w:r>
+        <w:t xml:space="preserve"> (GHG)</w:t>
+      </w:r>
     </w:p>
     <w:p>
       <w:r>
@@ -244,7 +265,13 @@
     </w:p>
     <w:p>
       <w:r>
-        <w:t>Energy may be consumed on-farm for field operations</w:t>
+        <w:t xml:space="preserve">Energy may be consumed on-farm </w:t>
+      </w:r>
+      <w:r>
+        <w:t xml:space="preserve">in the form of fuel </w:t>
+      </w:r>
+      <w:r>
+        <w:t>for field operations</w:t>
       </w:r>
       <w:r>
         <w:t xml:space="preserve"> (including tractors or airplanes</w:t>
@@ -275,7 +302,11 @@
         <w:t xml:space="preserve">type of fuel used, </w:t>
       </w:r>
       <w:r>
-        <w:t xml:space="preserve">size of the tractor, soil texture, and the operation being performed. The NRCS developed a database of average diesel fuel usage per unit land area for over 400 </w:t>
+        <w:t xml:space="preserve">size of the tractor, soil texture, and the operation being performed. The NRCS developed a </w:t>
+      </w:r>
+      <w:r>
+        <w:lastRenderedPageBreak/>
+        <w:t xml:space="preserve">database of average diesel fuel usage per unit land area for over 400 </w:t>
       </w:r>
       <w:r>
         <w:t xml:space="preserve">(very) </w:t>
@@ -290,19 +321,7 @@
         <w:t>This database is</w:t>
       </w:r>
       <w:r>
-        <w:t xml:space="preserve"> used to drive the energy use estimates in Field to Market’s </w:t>
-      </w:r>
-      <w:proofErr w:type="spellStart"/>
-      <w:r>
-        <w:t>Fieldprint</w:t>
-      </w:r>
-      <w:proofErr w:type="spellEnd"/>
-      <w:r>
-        <w:t xml:space="preserve"> Calculator </w:t>
-      </w:r>
-      <w:r>
-        <w:lastRenderedPageBreak/>
-        <w:t>(</w:t>
+        <w:t xml:space="preserve"> used to drive the energy use estimates in Field to Market’s Fieldprint Calculator (</w:t>
       </w:r>
       <w:hyperlink r:id="rId5" w:history="1">
         <w:r>
@@ -361,6 +380,9 @@
         <w:t>(</w:t>
       </w:r>
       <w:r>
+        <w:t xml:space="preserve">e.g., </w:t>
+      </w:r>
+      <w:r>
         <w:t xml:space="preserve">for chisel plowing with a </w:t>
       </w:r>
       <w:r>
@@ -379,10 +401,49 @@
         <w:t>, with a median value of 11.7 L ha-1</w:t>
       </w:r>
       <w:r>
-        <w:t>. Chisel plowing represented the highest fuel consumption tractor category, while surface applications of products (herbicides, fertilizers) represented the lowest fuel consumption category at 1.2 L ha-1. T</w:t>
-      </w:r>
-      <w:r>
-        <w:t xml:space="preserve">he Imperial Valley cost-estimate study included air application of pesticides, and the NRCS database estimated fuel usage for aerial spraying at 1.5 L diesel ha-1. </w:t>
+        <w:t>. Chisel plowing represented the highest fuel</w:t>
+      </w:r>
+      <w:r>
+        <w:t>-</w:t>
+      </w:r>
+      <w:r>
+        <w:t>consum</w:t>
+      </w:r>
+      <w:r>
+        <w:t>ing</w:t>
+      </w:r>
+      <w:r>
+        <w:t xml:space="preserve"> tractor category, while surface applications of products (herbicides, fertilizers) represented the lowest fuel</w:t>
+      </w:r>
+      <w:r>
+        <w:t>-</w:t>
+      </w:r>
+      <w:r>
+        <w:t>consum</w:t>
+      </w:r>
+      <w:r>
+        <w:t>ing</w:t>
+      </w:r>
+      <w:r>
+        <w:t xml:space="preserve"> category at 1.2 L ha-1. </w:t>
+      </w:r>
+      <w:r>
+        <w:t xml:space="preserve">For comparison, </w:t>
+      </w:r>
+      <w:r>
+        <w:t>aerial spraying</w:t>
+      </w:r>
+      <w:r>
+        <w:t xml:space="preserve"> (</w:t>
+      </w:r>
+      <w:r>
+        <w:t>Imperial Valley cost-estimate study included air application of pesticides</w:t>
+      </w:r>
+      <w:r>
+        <w:t>) was estimated</w:t>
+      </w:r>
+      <w:r>
+        <w:t xml:space="preserve"> at 1.5 L diesel ha-1. </w:t>
       </w:r>
     </w:p>
     <w:p>
@@ -400,10 +461,7 @@
     </w:p>
     <w:p>
       <w:r>
-        <w:t>These calculations were compared to those produced by the N</w:t>
-      </w:r>
-      <w:r>
-        <w:t>RCS energy estimator tool (</w:t>
+        <w:t>These calculations were compared to those produced by the NRCS energy estimator tool (</w:t>
       </w:r>
       <w:hyperlink r:id="rId6" w:history="1">
         <w:r>
@@ -414,10 +472,7 @@
         </w:r>
       </w:hyperlink>
       <w:r>
-        <w:t>)</w:t>
-      </w:r>
-      <w:r>
-        <w:t xml:space="preserve">, and were found to match. </w:t>
+        <w:t xml:space="preserve">), and were found to match. </w:t>
       </w:r>
     </w:p>
     <w:p/>
@@ -492,6 +547,9 @@
             <w:r>
               <w:t>Energy content</w:t>
             </w:r>
+            <w:r>
+              <w:t>(CITE)</w:t>
+            </w:r>
           </w:p>
         </w:tc>
         <w:tc>
@@ -739,7 +797,6 @@
         <w:pStyle w:val="Heading4"/>
       </w:pPr>
       <w:r>
-        <w:lastRenderedPageBreak/>
         <w:t>Pesticides</w:t>
       </w:r>
     </w:p>
@@ -764,47 +821,7 @@
     </w:p>
     <w:p>
       <w:r>
-        <w:t>For MAP, they list 6,521 BTUs/</w:t>
-      </w:r>
-      <w:proofErr w:type="spellStart"/>
-      <w:r>
-        <w:t>lb</w:t>
-      </w:r>
-      <w:proofErr w:type="spellEnd"/>
-      <w:r>
-        <w:t xml:space="preserve"> product. In Tulare they applied 200 </w:t>
-      </w:r>
-      <w:proofErr w:type="spellStart"/>
-      <w:r>
-        <w:t>lbs</w:t>
-      </w:r>
-      <w:proofErr w:type="spellEnd"/>
-      <w:r>
-        <w:t xml:space="preserve"> per ac, so 1,304,200 </w:t>
-      </w:r>
-      <w:proofErr w:type="spellStart"/>
-      <w:r>
-        <w:t>btus</w:t>
-      </w:r>
-      <w:proofErr w:type="spellEnd"/>
-      <w:r>
-        <w:t xml:space="preserve">/ac, or roughly 20 gallons of diesel used per hectare. FTM says </w:t>
-      </w:r>
-      <w:proofErr w:type="spellStart"/>
-      <w:r>
-        <w:t>ther</w:t>
-      </w:r>
-      <w:proofErr w:type="spellEnd"/>
-      <w:r>
-        <w:t xml:space="preserve"> are 22.7 </w:t>
-      </w:r>
-      <w:proofErr w:type="spellStart"/>
-      <w:r>
-        <w:t>lbs</w:t>
-      </w:r>
-      <w:proofErr w:type="spellEnd"/>
-      <w:r>
-        <w:t xml:space="preserve"> of co2 eq in a gal of diesel (again, only combustion?), so ~200 kg co2e/ha. </w:t>
+        <w:t xml:space="preserve">For MAP, they list 6,521 BTUs/lb product. In Tulare they applied 200 lbs per ac, so 1,304,200 btus/ac, or roughly 20 gallons of diesel used per hectare. FTM says ther are 22.7 lbs of co2 eq in a gal of diesel (again, only combustion?), so ~200 kg co2e/ha. </w:t>
       </w:r>
     </w:p>
     <w:p/>
@@ -833,28 +850,12 @@
     </w:p>
     <w:p>
       <w:r>
-        <w:t>Using IPCC dry-area estimates, the range in CO2eq from N2O emissions avoided per kg N applied is 0-0.005 Mg CO2eq/</w:t>
-      </w:r>
-      <w:proofErr w:type="spellStart"/>
-      <w:r>
-        <w:t>kgN</w:t>
-      </w:r>
-      <w:proofErr w:type="spellEnd"/>
-      <w:r>
-        <w:t xml:space="preserve">. The kg N is supposed to include the N applied as fertilizer, the N contained in above ground biomass left in the field, and the N contained in below-ground biomass. </w:t>
-      </w:r>
-    </w:p>
-    <w:p>
-      <w:r>
-        <w:t xml:space="preserve">The Tulare example applied 200 </w:t>
-      </w:r>
-      <w:proofErr w:type="spellStart"/>
-      <w:r>
-        <w:t>lbs</w:t>
-      </w:r>
-      <w:proofErr w:type="spellEnd"/>
-      <w:r>
-        <w:t xml:space="preserve"> of 11-52-0, meaning there was 22 pounds of N applied per acre, roughly 22 kg/ha. This equates to 110 kg co2e/ha from the fertilizer. </w:t>
+        <w:t xml:space="preserve">Using IPCC dry-area estimates, the range in CO2eq from N2O emissions avoided per kg N applied is 0-0.005 Mg CO2eq/kgN. The kg N is supposed to include the N applied as fertilizer, the N contained in above ground biomass left in the field, and the N contained in below-ground biomass. </w:t>
+      </w:r>
+    </w:p>
+    <w:p>
+      <w:r>
+        <w:t xml:space="preserve">The Tulare example applied 200 lbs of 11-52-0, meaning there was 22 pounds of N applied per acre, roughly 22 kg/ha. This equates to 110 kg co2e/ha from the fertilizer. </w:t>
       </w:r>
     </w:p>
     <w:p>
@@ -887,15 +888,7 @@
     </w:p>
     <w:p>
       <w:r>
-        <w:t>Using IPCC dry-area estimates, the range in CO2eq from N2O emissions avoided per kg N applied is 0-0.005 Mg CO2eq/</w:t>
-      </w:r>
-      <w:proofErr w:type="spellStart"/>
-      <w:r>
-        <w:t>kgN</w:t>
-      </w:r>
-      <w:proofErr w:type="spellEnd"/>
-      <w:r>
-        <w:t xml:space="preserve"> avoided. </w:t>
+        <w:t xml:space="preserve">Using IPCC dry-area estimates, the range in CO2eq from N2O emissions avoided per kg N applied is 0-0.005 Mg CO2eq/kgN avoided. </w:t>
       </w:r>
     </w:p>
     <w:p>
@@ -919,21 +912,13 @@
         <w:rPr>
           <w:u w:val="single"/>
         </w:rPr>
+        <w:lastRenderedPageBreak/>
         <w:t>Manufacturing</w:t>
       </w:r>
     </w:p>
     <w:p>
       <w:r>
-        <w:lastRenderedPageBreak/>
-        <w:t>See fertilizer manufacture for details on that component. Assuming the farmer uses the most GHG-intensive N source of ammonium nitrate, for every kg N avoided they would get a credit of 0.007 Mg CO2eq/</w:t>
-      </w:r>
-      <w:proofErr w:type="spellStart"/>
-      <w:r>
-        <w:t>kgN</w:t>
-      </w:r>
-      <w:proofErr w:type="spellEnd"/>
-      <w:r>
-        <w:t xml:space="preserve">. </w:t>
+        <w:t xml:space="preserve">See fertilizer manufacture for details on that component. Assuming the farmer uses the most GHG-intensive N source of ammonium nitrate, for every kg N avoided they would get a credit of 0.007 Mg CO2eq/kgN. </w:t>
       </w:r>
     </w:p>
     <w:p>
@@ -944,15 +929,7 @@
     <w:p/>
     <w:p>
       <w:r>
-        <w:t xml:space="preserve">Wheat following alfalfa obtained 114, 82, and 119 </w:t>
-      </w:r>
-      <w:proofErr w:type="spellStart"/>
-      <w:r>
-        <w:t>lb</w:t>
-      </w:r>
-      <w:proofErr w:type="spellEnd"/>
-      <w:r>
-        <w:t xml:space="preserve"> N/ac at Davis, Kearney, and Tulelake, respectively (Putnam and Pettygrove 2015) Final report fertilizer research and education program. </w:t>
+        <w:t xml:space="preserve">Wheat following alfalfa obtained 114, 82, and 119 lb N/ac at Davis, Kearney, and Tulelake, respectively (Putnam and Pettygrove 2015) Final report fertilizer research and education program. </w:t>
       </w:r>
       <w:r>
         <w:t>https://www.cdfa.ca.gov/is/ffldrs/frep/pdfs/completedprojects/12-0385-SA_Putnam.pdf</w:t>
@@ -1167,15 +1144,7 @@
               </w:rPr>
             </w:pPr>
             <w:r>
-              <w:t xml:space="preserve">25 </w:t>
-            </w:r>
-            <w:proofErr w:type="spellStart"/>
-            <w:r>
-              <w:t>lb</w:t>
-            </w:r>
-            <w:proofErr w:type="spellEnd"/>
-            <w:r>
-              <w:t>/ac</w:t>
+              <w:t>25 lb/ac</w:t>
             </w:r>
           </w:p>
         </w:tc>
@@ -1185,15 +1154,7 @@
           </w:tcPr>
           <w:p>
             <w:r>
-              <w:t xml:space="preserve">20 </w:t>
-            </w:r>
-            <w:proofErr w:type="spellStart"/>
-            <w:r>
-              <w:t>lb</w:t>
-            </w:r>
-            <w:proofErr w:type="spellEnd"/>
-            <w:r>
-              <w:t>/ac</w:t>
+              <w:t>20 lb/ac</w:t>
             </w:r>
           </w:p>
         </w:tc>
@@ -1203,15 +1164,7 @@
           </w:tcPr>
           <w:p>
             <w:r>
-              <w:t xml:space="preserve">20 </w:t>
-            </w:r>
-            <w:proofErr w:type="spellStart"/>
-            <w:r>
-              <w:t>lb</w:t>
-            </w:r>
-            <w:proofErr w:type="spellEnd"/>
-            <w:r>
-              <w:t>/ac</w:t>
+              <w:t>20 lb/ac</w:t>
             </w:r>
           </w:p>
         </w:tc>
@@ -1508,21 +1461,7 @@
               <w:rPr>
                 <w:color w:val="FF0000"/>
               </w:rPr>
-              <w:t xml:space="preserve">Pump from river or ground for flood, </w:t>
-            </w:r>
-            <w:proofErr w:type="spellStart"/>
-            <w:r>
-              <w:rPr>
-                <w:color w:val="FF0000"/>
-              </w:rPr>
-              <w:t>add’l</w:t>
-            </w:r>
-            <w:proofErr w:type="spellEnd"/>
-            <w:r>
-              <w:rPr>
-                <w:color w:val="FF0000"/>
-              </w:rPr>
-              <w:t xml:space="preserve"> pump for drip (to go through filter and control pressure in lines), one pump for all other application types</w:t>
+              <w:t>Pump from river or ground for flood, add’l pump for drip (to go through filter and control pressure in lines), one pump for all other application types</w:t>
             </w:r>
           </w:p>
         </w:tc>
@@ -1617,15 +1556,7 @@
           </w:tcPr>
           <w:p>
             <w:r>
-              <w:t xml:space="preserve">200 </w:t>
-            </w:r>
-            <w:proofErr w:type="spellStart"/>
-            <w:r>
-              <w:t>lb</w:t>
-            </w:r>
-            <w:proofErr w:type="spellEnd"/>
-            <w:r>
-              <w:t>/ac MAP at establishment</w:t>
+              <w:t>200 lb/ac MAP at establishment</w:t>
             </w:r>
           </w:p>
         </w:tc>
@@ -1635,15 +1566,7 @@
           </w:tcPr>
           <w:p>
             <w:r>
-              <w:t xml:space="preserve">300 </w:t>
-            </w:r>
-            <w:proofErr w:type="spellStart"/>
-            <w:r>
-              <w:t>lb</w:t>
-            </w:r>
-            <w:proofErr w:type="spellEnd"/>
-            <w:r>
-              <w:t>/ac MAP at establishment, 25 gal 10-34-0 each production year</w:t>
+              <w:t>300 lb/ac MAP at establishment, 25 gal 10-34-0 each production year</w:t>
             </w:r>
           </w:p>
         </w:tc>
@@ -1653,39 +1576,7 @@
           </w:tcPr>
           <w:p>
             <w:r>
-              <w:t xml:space="preserve">200 </w:t>
-            </w:r>
-            <w:proofErr w:type="spellStart"/>
-            <w:r>
-              <w:t>lb</w:t>
-            </w:r>
-            <w:proofErr w:type="spellEnd"/>
-            <w:r>
-              <w:t xml:space="preserve">/ac MAP and 250 </w:t>
-            </w:r>
-            <w:proofErr w:type="spellStart"/>
-            <w:r>
-              <w:t>lb</w:t>
-            </w:r>
-            <w:proofErr w:type="spellEnd"/>
-            <w:r>
-              <w:t xml:space="preserve">/ac potash at establishment, 75 </w:t>
-            </w:r>
-            <w:proofErr w:type="spellStart"/>
-            <w:r>
-              <w:t>lb</w:t>
-            </w:r>
-            <w:proofErr w:type="spellEnd"/>
-            <w:r>
-              <w:t xml:space="preserve">/ac MAP and 250 </w:t>
-            </w:r>
-            <w:proofErr w:type="spellStart"/>
-            <w:r>
-              <w:t>lb</w:t>
-            </w:r>
-            <w:proofErr w:type="spellEnd"/>
-            <w:r>
-              <w:t>/ac potash each production year</w:t>
+              <w:t>200 lb/ac MAP and 250 lb/ac potash at establishment, 75 lb/ac MAP and 250 lb/ac potash each production year</w:t>
             </w:r>
           </w:p>
         </w:tc>
@@ -1733,7 +1624,14 @@
               <w:rPr>
                 <w:color w:val="FF0000"/>
               </w:rPr>
-              <w:t>(Irrigation guy didn’t like this number, but it’s the enterprise budget value)</w:t>
+              <w:t xml:space="preserve">(Irrigation guy didn’t like this number, but it’s the </w:t>
+            </w:r>
+            <w:r>
+              <w:rPr>
+                <w:color w:val="FF0000"/>
+              </w:rPr>
+              <w:lastRenderedPageBreak/>
+              <w:t>enterprise budget value)</w:t>
             </w:r>
           </w:p>
         </w:tc>
@@ -2218,7 +2116,11 @@
           </w:tcPr>
           <w:p>
             <w:r>
-              <w:t>Change from flood/sprinkler irrigation to drip irrigation</w:t>
+              <w:t xml:space="preserve">Change from flood/sprinkler </w:t>
+            </w:r>
+            <w:r>
+              <w:lastRenderedPageBreak/>
+              <w:t>irrigation to drip irrigation</w:t>
             </w:r>
           </w:p>
         </w:tc>
@@ -2228,6 +2130,7 @@
           </w:tcPr>
           <w:p>
             <w:r>
+              <w:lastRenderedPageBreak/>
               <w:t>Here we assume you have to apply more water than the crop actually needs due to water losses from the irrigation type. Efficiencies are flood &lt; sprinkler &lt; drip (70%, 80%, 90%).</w:t>
             </w:r>
           </w:p>
@@ -2240,7 +2143,6 @@
           </w:tcPr>
           <w:p>
             <w:r>
-              <w:lastRenderedPageBreak/>
               <w:t>Eliminate insecticides</w:t>
             </w:r>
           </w:p>
@@ -2598,6 +2500,7 @@
         </w:rPr>
       </w:pPr>
       <w:r>
+        <w:lastRenderedPageBreak/>
         <w:t>Fossil fuels require less energy to produce compared to electricity</w:t>
       </w:r>
     </w:p>
@@ -2630,7 +2533,6 @@
         </w:rPr>
       </w:pPr>
       <w:r>
-        <w:lastRenderedPageBreak/>
         <w:t>Could find generation-specific values (a hydropower plant, a coal-fired plant) for scenario analysis (what if electricity all came from solar?)</w:t>
       </w:r>
     </w:p>
@@ -2971,7 +2873,6 @@
                 <w:color w:val="000000"/>
               </w:rPr>
             </w:pPr>
-            <w:proofErr w:type="spellStart"/>
             <w:r>
               <w:rPr>
                 <w:rFonts w:ascii="Calibri" w:eastAsia="Times New Roman" w:hAnsi="Calibri" w:cs="Calibri"/>
@@ -2979,7 +2880,6 @@
               </w:rPr>
               <w:t>water_source</w:t>
             </w:r>
-            <w:proofErr w:type="spellEnd"/>
           </w:p>
         </w:tc>
         <w:tc>
@@ -3005,7 +2905,6 @@
                 <w:color w:val="000000"/>
               </w:rPr>
             </w:pPr>
-            <w:proofErr w:type="spellStart"/>
             <w:r>
               <w:rPr>
                 <w:rFonts w:ascii="Calibri" w:eastAsia="Times New Roman" w:hAnsi="Calibri" w:cs="Calibri"/>
@@ -3013,7 +2912,6 @@
               </w:rPr>
               <w:t>irr_type</w:t>
             </w:r>
-            <w:proofErr w:type="spellEnd"/>
           </w:p>
         </w:tc>
         <w:tc>
@@ -3105,7 +3003,6 @@
                 <w:color w:val="000000"/>
               </w:rPr>
             </w:pPr>
-            <w:proofErr w:type="spellStart"/>
             <w:r>
               <w:rPr>
                 <w:rFonts w:ascii="Calibri" w:eastAsia="Times New Roman" w:hAnsi="Calibri" w:cs="Calibri"/>
@@ -3113,7 +3010,6 @@
               </w:rPr>
               <w:t>tulare</w:t>
             </w:r>
-            <w:proofErr w:type="spellEnd"/>
           </w:p>
         </w:tc>
         <w:tc>
@@ -3565,7 +3461,6 @@
                 <w:color w:val="000000"/>
               </w:rPr>
             </w:pPr>
-            <w:proofErr w:type="spellStart"/>
             <w:r>
               <w:rPr>
                 <w:rFonts w:ascii="Calibri" w:eastAsia="Times New Roman" w:hAnsi="Calibri" w:cs="Calibri"/>
@@ -3573,7 +3468,6 @@
               </w:rPr>
               <w:t>siskiyou</w:t>
             </w:r>
-            <w:proofErr w:type="spellEnd"/>
           </w:p>
         </w:tc>
         <w:tc>
@@ -4745,15 +4639,7 @@
     </w:p>
     <w:p>
       <w:r>
-        <w:t>Using 100-year GWP (to combine gases, as is standard) means any carbon that is sequestered and released within a 100 year timeframe is NOT allowed to be counted. The orchard folks (</w:t>
-      </w:r>
-      <w:proofErr w:type="spellStart"/>
-      <w:r>
-        <w:t>Marvinney</w:t>
-      </w:r>
-      <w:proofErr w:type="spellEnd"/>
-      <w:r>
-        <w:t xml:space="preserve"> et al. 2015) used an alternative method, ‘Time Adjusted Warming Potential’ so they could account for storage of CO2 in trees. To do this you need an estimate of how long the carbon will remain in the soil (they said 25 years). This really only impacts methane emission warming potential, and since we don’t have a lot of methane emissions in alfalfa production, it doesn’t make a difference what timespan we choose. </w:t>
+        <w:t xml:space="preserve">Using 100-year GWP (to combine gases, as is standard) means any carbon that is sequestered and released within a 100 year timeframe is NOT allowed to be counted. The orchard folks (Marvinney et al. 2015) used an alternative method, ‘Time Adjusted Warming Potential’ so they could account for storage of CO2 in trees. To do this you need an estimate of how long the carbon will remain in the soil (they said 25 years). This really only impacts methane emission warming potential, and since we don’t have a lot of methane emissions in alfalfa production, it doesn’t make a difference what timespan we choose. </w:t>
       </w:r>
     </w:p>
     <w:p/>
@@ -5135,15 +5021,7 @@
         </w:rPr>
       </w:pPr>
       <w:r>
-        <w:t xml:space="preserve">Diesel transforms 30% of </w:t>
-      </w:r>
-      <w:proofErr w:type="spellStart"/>
-      <w:r>
-        <w:t>it’s</w:t>
-      </w:r>
-      <w:proofErr w:type="spellEnd"/>
-      <w:r>
-        <w:t xml:space="preserve"> energy release into work</w:t>
+        <w:t>Diesel transforms 30% of it’s energy release into work</w:t>
       </w:r>
     </w:p>
     <w:p>
@@ -5996,7 +5874,7 @@
 </file>
 
 <file path=word/numbering.xml><?xml version="1.0" encoding="utf-8"?>
-<w:numbering xmlns:wpc="http://schemas.microsoft.com/office/word/2010/wordprocessingCanvas" xmlns:cx="http://schemas.microsoft.com/office/drawing/2014/chartex" xmlns:cx1="http://schemas.microsoft.com/office/drawing/2015/9/8/chartex" xmlns:cx2="http://schemas.microsoft.com/office/drawing/2015/10/21/chartex" xmlns:cx3="http://schemas.microsoft.com/office/drawing/2016/5/9/chartex" xmlns:cx4="http://schemas.microsoft.com/office/drawing/2016/5/10/chartex" xmlns:cx5="http://schemas.microsoft.com/office/drawing/2016/5/11/chartex" xmlns:cx6="http://schemas.microsoft.com/office/drawing/2016/5/12/chartex" xmlns:cx7="http://schemas.microsoft.com/office/drawing/2016/5/13/chartex" xmlns:cx8="http://schemas.microsoft.com/office/drawing/2016/5/14/chartex" xmlns:mc="http://schemas.openxmlformats.org/markup-compatibility/2006" xmlns:aink="http://schemas.microsoft.com/office/drawing/2016/ink" xmlns:am3d="http://schemas.microsoft.com/office/drawing/2017/model3d" xmlns:o="urn:schemas-microsoft-com:office:office" xmlns:oel="http://schemas.microsoft.com/office/2019/extlst" xmlns:r="http://schemas.openxmlformats.org/officeDocument/2006/relationships" xmlns:m="http://schemas.openxmlformats.org/officeDocument/2006/math" xmlns:v="urn:schemas-microsoft-com:vml" xmlns:wp14="http://schemas.microsoft.com/office/word/2010/wordprocessingDrawing" xmlns:wp="http://schemas.openxmlformats.org/drawingml/2006/wordprocessingDrawing" xmlns:w10="urn:schemas-microsoft-com:office:word" xmlns:w="http://schemas.openxmlformats.org/wordprocessingml/2006/main" xmlns:w14="http://schemas.microsoft.com/office/word/2010/wordml" xmlns:w15="http://schemas.microsoft.com/office/word/2012/wordml" xmlns:w16cex="http://schemas.microsoft.com/office/word/2018/wordml/cex" xmlns:w16cid="http://schemas.microsoft.com/office/word/2016/wordml/cid" xmlns:w16="http://schemas.microsoft.com/office/word/2018/wordml" xmlns:w16sdtdh="http://schemas.microsoft.com/office/word/2020/wordml/sdtdatahash" xmlns:w16se="http://schemas.microsoft.com/office/word/2015/wordml/symex" xmlns:wpg="http://schemas.microsoft.com/office/word/2010/wordprocessingGroup" xmlns:wpi="http://schemas.microsoft.com/office/word/2010/wordprocessingInk" xmlns:wne="http://schemas.microsoft.com/office/word/2006/wordml" xmlns:wps="http://schemas.microsoft.com/office/word/2010/wordprocessingShape" mc:Ignorable="w14 w15 w16se w16cid w16 w16cex w16sdtdh wp14">
+<w:numbering xmlns:wpc="http://schemas.microsoft.com/office/word/2010/wordprocessingCanvas" xmlns:cx="http://schemas.microsoft.com/office/drawing/2014/chartex" xmlns:cx1="http://schemas.microsoft.com/office/drawing/2015/9/8/chartex" xmlns:cx2="http://schemas.microsoft.com/office/drawing/2015/10/21/chartex" xmlns:cx3="http://schemas.microsoft.com/office/drawing/2016/5/9/chartex" xmlns:cx4="http://schemas.microsoft.com/office/drawing/2016/5/10/chartex" xmlns:cx5="http://schemas.microsoft.com/office/drawing/2016/5/11/chartex" xmlns:cx6="http://schemas.microsoft.com/office/drawing/2016/5/12/chartex" xmlns:cx7="http://schemas.microsoft.com/office/drawing/2016/5/13/chartex" xmlns:cx8="http://schemas.microsoft.com/office/drawing/2016/5/14/chartex" xmlns:mc="http://schemas.openxmlformats.org/markup-compatibility/2006" xmlns:aink="http://schemas.microsoft.com/office/drawing/2016/ink" xmlns:am3d="http://schemas.microsoft.com/office/drawing/2017/model3d" xmlns:o="urn:schemas-microsoft-com:office:office" xmlns:oel="http://schemas.microsoft.com/office/2019/extlst" xmlns:r="http://schemas.openxmlformats.org/officeDocument/2006/relationships" xmlns:m="http://schemas.openxmlformats.org/officeDocument/2006/math" xmlns:v="urn:schemas-microsoft-com:vml" xmlns:wp14="http://schemas.microsoft.com/office/word/2010/wordprocessingDrawing" xmlns:wp="http://schemas.openxmlformats.org/drawingml/2006/wordprocessingDrawing" xmlns:w10="urn:schemas-microsoft-com:office:word" xmlns:w="http://schemas.openxmlformats.org/wordprocessingml/2006/main" xmlns:w14="http://schemas.microsoft.com/office/word/2010/wordml" xmlns:w15="http://schemas.microsoft.com/office/word/2012/wordml" xmlns:w16cex="http://schemas.microsoft.com/office/word/2018/wordml/cex" xmlns:w16cid="http://schemas.microsoft.com/office/word/2016/wordml/cid" xmlns:w16="http://schemas.microsoft.com/office/word/2018/wordml" xmlns:w16du="http://schemas.microsoft.com/office/word/2023/wordml/word16du" xmlns:w16sdtdh="http://schemas.microsoft.com/office/word/2020/wordml/sdtdatahash" xmlns:w16se="http://schemas.microsoft.com/office/word/2015/wordml/symex" xmlns:wpg="http://schemas.microsoft.com/office/word/2010/wordprocessingGroup" xmlns:wpi="http://schemas.microsoft.com/office/word/2010/wordprocessingInk" xmlns:wne="http://schemas.microsoft.com/office/word/2006/wordml" xmlns:wps="http://schemas.microsoft.com/office/word/2010/wordprocessingShape" mc:Ignorable="w14 w15 w16se w16cid w16 w16cex w16sdtdh w16du wp14">
   <w:abstractNum w:abstractNumId="0" w15:restartNumberingAfterBreak="0">
     <w:nsid w:val="00515E6E"/>
     <w:multiLevelType w:val="hybridMultilevel"/>
@@ -6820,7 +6698,7 @@
 </file>
 
 <file path=word/styles.xml><?xml version="1.0" encoding="utf-8"?>
-<w:styles xmlns:mc="http://schemas.openxmlformats.org/markup-compatibility/2006" xmlns:r="http://schemas.openxmlformats.org/officeDocument/2006/relationships" xmlns:w="http://schemas.openxmlformats.org/wordprocessingml/2006/main" xmlns:w14="http://schemas.microsoft.com/office/word/2010/wordml" xmlns:w15="http://schemas.microsoft.com/office/word/2012/wordml" xmlns:w16cex="http://schemas.microsoft.com/office/word/2018/wordml/cex" xmlns:w16cid="http://schemas.microsoft.com/office/word/2016/wordml/cid" xmlns:w16="http://schemas.microsoft.com/office/word/2018/wordml" xmlns:w16sdtdh="http://schemas.microsoft.com/office/word/2020/wordml/sdtdatahash" xmlns:w16se="http://schemas.microsoft.com/office/word/2015/wordml/symex" mc:Ignorable="w14 w15 w16se w16cid w16 w16cex w16sdtdh">
+<w:styles xmlns:mc="http://schemas.openxmlformats.org/markup-compatibility/2006" xmlns:r="http://schemas.openxmlformats.org/officeDocument/2006/relationships" xmlns:w="http://schemas.openxmlformats.org/wordprocessingml/2006/main" xmlns:w14="http://schemas.microsoft.com/office/word/2010/wordml" xmlns:w15="http://schemas.microsoft.com/office/word/2012/wordml" xmlns:w16cex="http://schemas.microsoft.com/office/word/2018/wordml/cex" xmlns:w16cid="http://schemas.microsoft.com/office/word/2016/wordml/cid" xmlns:w16="http://schemas.microsoft.com/office/word/2018/wordml" xmlns:w16du="http://schemas.microsoft.com/office/word/2023/wordml/word16du" xmlns:w16sdtdh="http://schemas.microsoft.com/office/word/2020/wordml/sdtdatahash" xmlns:w16se="http://schemas.microsoft.com/office/word/2015/wordml/symex" mc:Ignorable="w14 w15 w16se w16cid w16 w16cex w16sdtdh w16du">
   <w:docDefaults>
     <w:rPrDefault>
       <w:rPr>

</xml_diff>

<commit_message>
m and m sent out
</commit_message>
<xml_diff>
--- a/docs/paper/methods-and-materials-v1.docx
+++ b/docs/paper/methods-and-materials-v1.docx
@@ -55,6 +55,83 @@
         <w:t xml:space="preserve">). </w:t>
       </w:r>
     </w:p>
+    <w:tbl>
+      <w:tblPr>
+        <w:tblStyle w:val="TableGrid"/>
+        <w:tblW w:w="0" w:type="auto"/>
+        <w:tblLook w:val="04A0" w:firstRow="1" w:lastRow="0" w:firstColumn="1" w:lastColumn="0" w:noHBand="0" w:noVBand="1"/>
+      </w:tblPr>
+      <w:tblGrid>
+        <w:gridCol w:w="9350"/>
+      </w:tblGrid>
+      <w:tr>
+        <w:tc>
+          <w:tcPr>
+            <w:tcW w:w="9350" w:type="dxa"/>
+          </w:tcPr>
+          <w:p>
+            <w:r>
+              <w:rPr>
+                <w:noProof/>
+              </w:rPr>
+              <w:drawing>
+                <wp:inline distT="0" distB="0" distL="0" distR="0" wp14:anchorId="7C3BBF97" wp14:editId="4552C6DB">
+                  <wp:extent cx="3005328" cy="3756660"/>
+                  <wp:effectExtent l="0" t="0" r="5080" b="0"/>
+                  <wp:docPr id="1544675846" name="Picture 1" descr="A map of the state of california&#10;&#10;Description automatically generated"/>
+                  <wp:cNvGraphicFramePr>
+                    <a:graphicFrameLocks xmlns:a="http://schemas.openxmlformats.org/drawingml/2006/main" noChangeAspect="1"/>
+                  </wp:cNvGraphicFramePr>
+                  <a:graphic xmlns:a="http://schemas.openxmlformats.org/drawingml/2006/main">
+                    <a:graphicData uri="http://schemas.openxmlformats.org/drawingml/2006/picture">
+                      <pic:pic xmlns:pic="http://schemas.openxmlformats.org/drawingml/2006/picture">
+                        <pic:nvPicPr>
+                          <pic:cNvPr id="1544675846" name="Picture 1" descr="A map of the state of california&#10;&#10;Description automatically generated"/>
+                          <pic:cNvPicPr/>
+                        </pic:nvPicPr>
+                        <pic:blipFill>
+                          <a:blip r:embed="rId5" cstate="print">
+                            <a:extLst>
+                              <a:ext uri="{28A0092B-C50C-407E-A947-70E740481C1C}">
+                                <a14:useLocalDpi xmlns:a14="http://schemas.microsoft.com/office/drawing/2010/main" val="0"/>
+                              </a:ext>
+                            </a:extLst>
+                          </a:blip>
+                          <a:stretch>
+                            <a:fillRect/>
+                          </a:stretch>
+                        </pic:blipFill>
+                        <pic:spPr>
+                          <a:xfrm>
+                            <a:off x="0" y="0"/>
+                            <a:ext cx="3014379" cy="3767973"/>
+                          </a:xfrm>
+                          <a:prstGeom prst="rect">
+                            <a:avLst/>
+                          </a:prstGeom>
+                        </pic:spPr>
+                      </pic:pic>
+                    </a:graphicData>
+                  </a:graphic>
+                </wp:inline>
+              </w:drawing>
+            </w:r>
+          </w:p>
+        </w:tc>
+      </w:tr>
+      <w:tr>
+        <w:tc>
+          <w:tcPr>
+            <w:tcW w:w="9350" w:type="dxa"/>
+          </w:tcPr>
+          <w:p>
+            <w:r>
+              <w:t xml:space="preserve">Figure 1 California USA counties with more (blue) or less (tan) than 10,000 hectares of irrigated alfalfa production, with Siskiyou, Tulare, and Imperial counties highlighted in red indicating the three county production scenarios used in these analyses. </w:t>
+            </w:r>
+          </w:p>
+        </w:tc>
+      </w:tr>
+    </w:tbl>
     <w:p/>
     <w:p>
       <w:pPr>
@@ -74,6 +151,7 @@
         <w:pStyle w:val="Heading5"/>
       </w:pPr>
       <w:r>
+        <w:lastRenderedPageBreak/>
         <w:t xml:space="preserve">Table 1. Baseline assumptions for each </w:t>
       </w:r>
       <w:r>
@@ -97,14 +175,31 @@
           <w:tcPr>
             <w:tcW w:w="2337" w:type="dxa"/>
           </w:tcPr>
-          <w:p/>
+          <w:p>
+            <w:pPr>
+              <w:rPr>
+                <w:b/>
+                <w:bCs/>
+              </w:rPr>
+            </w:pPr>
+          </w:p>
         </w:tc>
         <w:tc>
           <w:tcPr>
             <w:tcW w:w="2337" w:type="dxa"/>
           </w:tcPr>
           <w:p>
-            <w:r>
+            <w:pPr>
+              <w:rPr>
+                <w:b/>
+                <w:bCs/>
+              </w:rPr>
+            </w:pPr>
+            <w:r>
+              <w:rPr>
+                <w:b/>
+                <w:bCs/>
+              </w:rPr>
               <w:t>Tulare County</w:t>
             </w:r>
           </w:p>
@@ -114,7 +209,17 @@
             <w:tcW w:w="2521" w:type="dxa"/>
           </w:tcPr>
           <w:p>
-            <w:r>
+            <w:pPr>
+              <w:rPr>
+                <w:b/>
+                <w:bCs/>
+              </w:rPr>
+            </w:pPr>
+            <w:r>
+              <w:rPr>
+                <w:b/>
+                <w:bCs/>
+              </w:rPr>
               <w:t>Siskiyou County</w:t>
             </w:r>
           </w:p>
@@ -124,7 +229,17 @@
             <w:tcW w:w="2155" w:type="dxa"/>
           </w:tcPr>
           <w:p>
-            <w:r>
+            <w:pPr>
+              <w:rPr>
+                <w:b/>
+                <w:bCs/>
+              </w:rPr>
+            </w:pPr>
+            <w:r>
+              <w:rPr>
+                <w:b/>
+                <w:bCs/>
+              </w:rPr>
               <w:t>Imperial County</w:t>
             </w:r>
           </w:p>
@@ -551,7 +666,6 @@
           </w:tcPr>
           <w:p>
             <w:r>
-              <w:lastRenderedPageBreak/>
               <w:t>Role of pump (see pump table)</w:t>
             </w:r>
           </w:p>
@@ -837,6 +951,7 @@
           </w:tcPr>
           <w:p>
             <w:r>
+              <w:lastRenderedPageBreak/>
               <w:t>Number of harvests</w:t>
             </w:r>
           </w:p>
@@ -1084,7 +1199,22 @@
     <w:p/>
     <w:p>
       <w:r>
-        <w:lastRenderedPageBreak/>
+        <w:t xml:space="preserve">Enterprise budget Ali gave me that says 8 tons, which probably isn’t dry </w:t>
+      </w:r>
+      <w:proofErr w:type="gramStart"/>
+      <w:r>
+        <w:t>matter</w:t>
+      </w:r>
+      <w:proofErr w:type="gramEnd"/>
+      <w:r>
+        <w:t xml:space="preserve"> so the green chop addition probably makes it like 8 tons dry matter yields…</w:t>
+      </w:r>
+    </w:p>
+    <w:p>
+      <w:r>
+        <w:rPr>
+          <w:noProof/>
+        </w:rPr>
         <w:drawing>
           <wp:inline distT="0" distB="0" distL="0" distR="0" wp14:anchorId="3E6CAC85" wp14:editId="64C4122B">
             <wp:extent cx="4457929" cy="4229317"/>
@@ -1101,7 +1231,7 @@
                     <pic:cNvPicPr/>
                   </pic:nvPicPr>
                   <pic:blipFill>
-                    <a:blip r:embed="rId5"/>
+                    <a:blip r:embed="rId6"/>
                     <a:stretch>
                       <a:fillRect/>
                     </a:stretch>
@@ -1124,6 +1254,7 @@
     </w:p>
     <w:p>
       <w:r>
+        <w:lastRenderedPageBreak/>
         <w:t xml:space="preserve">Once the baseline scenarios were run, select additional scenarios were identified and ran (Table 2). It may be more informative to create ‘worst case scenarios’, for example in Tulare where all water requirements are met using the deepest well with the highest pump pressure with the most inefficient irrigation method. </w:t>
       </w:r>
     </w:p>
@@ -1151,14 +1282,6 @@
       <w:tblPr>
         <w:tblStyle w:val="TableGrid"/>
         <w:tblW w:w="9350" w:type="dxa"/>
-        <w:tblBorders>
-          <w:top w:val="none" w:sz="0" w:space="0" w:color="auto"/>
-          <w:left w:val="none" w:sz="0" w:space="0" w:color="auto"/>
-          <w:bottom w:val="none" w:sz="0" w:space="0" w:color="auto"/>
-          <w:right w:val="none" w:sz="0" w:space="0" w:color="auto"/>
-          <w:insideH w:val="none" w:sz="0" w:space="0" w:color="auto"/>
-          <w:insideV w:val="none" w:sz="0" w:space="0" w:color="auto"/>
-        </w:tblBorders>
         <w:tblLayout w:type="fixed"/>
         <w:tblLook w:val="04A0" w:firstRow="1" w:lastRow="0" w:firstColumn="1" w:lastColumn="0" w:noHBand="0" w:noVBand="1"/>
       </w:tblPr>
@@ -1171,10 +1294,6 @@
         <w:tc>
           <w:tcPr>
             <w:tcW w:w="2520" w:type="dxa"/>
-            <w:tcBorders>
-              <w:top w:val="single" w:sz="4" w:space="0" w:color="auto"/>
-              <w:bottom w:val="single" w:sz="4" w:space="0" w:color="auto"/>
-            </w:tcBorders>
           </w:tcPr>
           <w:p>
             <w:r>
@@ -1185,24 +1304,16 @@
         <w:tc>
           <w:tcPr>
             <w:tcW w:w="2430" w:type="dxa"/>
-            <w:tcBorders>
-              <w:top w:val="single" w:sz="4" w:space="0" w:color="auto"/>
-              <w:bottom w:val="single" w:sz="4" w:space="0" w:color="auto"/>
-            </w:tcBorders>
-          </w:tcPr>
-          <w:p>
-            <w:r>
-              <w:t>Purpose</w:t>
+          </w:tcPr>
+          <w:p>
+            <w:r>
+              <w:t>Sensitivity</w:t>
             </w:r>
           </w:p>
         </w:tc>
         <w:tc>
           <w:tcPr>
             <w:tcW w:w="4400" w:type="dxa"/>
-            <w:tcBorders>
-              <w:top w:val="single" w:sz="4" w:space="0" w:color="auto"/>
-              <w:bottom w:val="single" w:sz="4" w:space="0" w:color="auto"/>
-            </w:tcBorders>
           </w:tcPr>
           <w:p>
             <w:r>
@@ -1216,9 +1327,6 @@
           <w:tcPr>
             <w:tcW w:w="9350" w:type="dxa"/>
             <w:gridSpan w:val="3"/>
-            <w:tcBorders>
-              <w:top w:val="single" w:sz="4" w:space="0" w:color="auto"/>
-            </w:tcBorders>
             <w:shd w:val="clear" w:color="auto" w:fill="E7E6E6" w:themeFill="background2"/>
           </w:tcPr>
           <w:p>
@@ -1256,10 +1364,14 @@
         <w:tc>
           <w:tcPr>
             <w:tcW w:w="2430" w:type="dxa"/>
-          </w:tcPr>
-          <w:p>
-            <w:r>
-              <w:t>Sensitivity to water source</w:t>
+            <w:vMerge w:val="restart"/>
+          </w:tcPr>
+          <w:p>
+            <w:r>
+              <w:t>W</w:t>
+            </w:r>
+            <w:r>
+              <w:t>ater source</w:t>
             </w:r>
           </w:p>
         </w:tc>
@@ -1288,12 +1400,9 @@
         <w:tc>
           <w:tcPr>
             <w:tcW w:w="2430" w:type="dxa"/>
-          </w:tcPr>
-          <w:p>
-            <w:r>
-              <w:t>Sensitivity to water source</w:t>
-            </w:r>
-          </w:p>
+            <w:vMerge/>
+          </w:tcPr>
+          <w:p/>
         </w:tc>
         <w:tc>
           <w:tcPr>
@@ -1323,7 +1432,10 @@
           </w:tcPr>
           <w:p>
             <w:r>
-              <w:t>Sensitivity to irrigation energy</w:t>
+              <w:t>I</w:t>
+            </w:r>
+            <w:r>
+              <w:t>rrigation energy</w:t>
             </w:r>
           </w:p>
         </w:tc>
@@ -1355,7 +1467,7 @@
           </w:tcPr>
           <w:p>
             <w:r>
-              <w:t>Sensitivity to stand life</w:t>
+              <w:t>Stand life</w:t>
             </w:r>
           </w:p>
         </w:tc>
@@ -1387,7 +1499,10 @@
           </w:tcPr>
           <w:p>
             <w:r>
-              <w:t>Sensitivity to pump pressure</w:t>
+              <w:t>P</w:t>
+            </w:r>
+            <w:r>
+              <w:t>ump pressure</w:t>
             </w:r>
           </w:p>
         </w:tc>
@@ -1409,7 +1524,6 @@
           </w:tcPr>
           <w:p>
             <w:r>
-              <w:lastRenderedPageBreak/>
               <w:t>Double well depth</w:t>
             </w:r>
           </w:p>
@@ -1420,7 +1534,10 @@
           </w:tcPr>
           <w:p>
             <w:r>
-              <w:t>Sensitivity to well depth</w:t>
+              <w:t>W</w:t>
+            </w:r>
+            <w:r>
+              <w:t>ell depth</w:t>
             </w:r>
           </w:p>
         </w:tc>
@@ -1452,7 +1569,10 @@
           </w:tcPr>
           <w:p>
             <w:r>
-              <w:t>Sensitivity to use of insecticides</w:t>
+              <w:t>U</w:t>
+            </w:r>
+            <w:r>
+              <w:t>se of insecticides</w:t>
             </w:r>
           </w:p>
         </w:tc>
@@ -1484,7 +1604,10 @@
           </w:tcPr>
           <w:p>
             <w:r>
-              <w:t>Sensitivity to use of herbicides</w:t>
+              <w:t>U</w:t>
+            </w:r>
+            <w:r>
+              <w:t>se of herbicides</w:t>
             </w:r>
           </w:p>
         </w:tc>
@@ -1516,7 +1639,10 @@
           </w:tcPr>
           <w:p>
             <w:r>
-              <w:t>Sensitivity to pesticide choices</w:t>
+              <w:t>P</w:t>
+            </w:r>
+            <w:r>
+              <w:t>esticide choices</w:t>
             </w:r>
           </w:p>
         </w:tc>
@@ -1538,15 +1664,7 @@
           </w:tcPr>
           <w:p>
             <w:r>
-              <w:t xml:space="preserve">No </w:t>
-            </w:r>
-            <w:proofErr w:type="gramStart"/>
-            <w:r>
-              <w:t>leaching-derived</w:t>
-            </w:r>
-            <w:proofErr w:type="gramEnd"/>
-            <w:r>
-              <w:t xml:space="preserve"> N2O emissions</w:t>
+              <w:t>No leaching-derived N2O emissions</w:t>
             </w:r>
           </w:p>
         </w:tc>
@@ -1554,7 +1672,11 @@
           <w:tcPr>
             <w:tcW w:w="2430" w:type="dxa"/>
           </w:tcPr>
-          <w:p/>
+          <w:p>
+            <w:r>
+              <w:t>IPCC assumptions</w:t>
+            </w:r>
+          </w:p>
         </w:tc>
         <w:tc>
           <w:tcPr>
@@ -1590,7 +1712,10 @@
           </w:tcPr>
           <w:p>
             <w:r>
-              <w:t>Sensitivity to carbon sequestration estimates</w:t>
+              <w:t>C</w:t>
+            </w:r>
+            <w:r>
+              <w:t>arbon sequestration estimates</w:t>
             </w:r>
           </w:p>
         </w:tc>
@@ -1622,7 +1747,10 @@
           </w:tcPr>
           <w:p>
             <w:r>
-              <w:t>Sensitivity to carbon sequestration inclusion</w:t>
+              <w:t>C</w:t>
+            </w:r>
+            <w:r>
+              <w:t>arbon sequestration inclusion</w:t>
             </w:r>
           </w:p>
         </w:tc>
@@ -1654,7 +1782,10 @@
           </w:tcPr>
           <w:p>
             <w:r>
-              <w:t>Sensitivity to including this credit</w:t>
+              <w:t>I</w:t>
+            </w:r>
+            <w:r>
+              <w:t>ncluding this credit</w:t>
             </w:r>
           </w:p>
         </w:tc>
@@ -1748,12 +1879,19 @@
             <w:r>
               <w:t xml:space="preserve">(based on Ottman and Putnam; </w:t>
             </w:r>
-            <w:hyperlink r:id="rId6" w:history="1">
+            <w:hyperlink r:id="rId7" w:history="1">
               <w:r>
                 <w:rPr>
                   <w:rStyle w:val="Hyperlink"/>
                 </w:rPr>
-                <w:t>https://alfalfa.ucdavis.edu/+symposium/2017/PDFfiles/Ottman%20Mike.pdf</w:t>
+                <w:t>https://alfalfa.ucdavis.edu/+symposium/2017</w:t>
+              </w:r>
+              <w:r>
+                <w:rPr>
+                  <w:rStyle w:val="Hyperlink"/>
+                </w:rPr>
+                <w:lastRenderedPageBreak/>
+                <w:t>/PDFfiles/Ottman%20Mike.pdf</w:t>
               </w:r>
             </w:hyperlink>
             <w:r>
@@ -1784,6 +1922,7 @@
           </w:tcPr>
           <w:p>
             <w:r>
+              <w:lastRenderedPageBreak/>
               <w:t>Electrify irrigation</w:t>
             </w:r>
           </w:p>
@@ -1877,9 +2016,6 @@
         <w:tc>
           <w:tcPr>
             <w:tcW w:w="2520" w:type="dxa"/>
-            <w:tcBorders>
-              <w:bottom w:val="single" w:sz="4" w:space="0" w:color="auto"/>
-            </w:tcBorders>
           </w:tcPr>
           <w:p>
             <w:r>
@@ -1890,9 +2026,6 @@
         <w:tc>
           <w:tcPr>
             <w:tcW w:w="2430" w:type="dxa"/>
-            <w:tcBorders>
-              <w:bottom w:val="single" w:sz="4" w:space="0" w:color="auto"/>
-            </w:tcBorders>
           </w:tcPr>
           <w:p>
             <w:r>
@@ -1903,9 +2036,6 @@
         <w:tc>
           <w:tcPr>
             <w:tcW w:w="4400" w:type="dxa"/>
-            <w:tcBorders>
-              <w:bottom w:val="single" w:sz="4" w:space="0" w:color="auto"/>
-            </w:tcBorders>
           </w:tcPr>
           <w:p>
             <w:r>
@@ -1926,13 +2056,8 @@
     <w:p/>
     <w:p>
       <w:r>
-        <w:t xml:space="preserve">The above information was used to calculate energy and GHG emissions using the calculations described </w:t>
-      </w:r>
-      <w:proofErr w:type="gramStart"/>
-      <w:r>
-        <w:t>below</w:t>
-      </w:r>
-      <w:proofErr w:type="gramEnd"/>
+        <w:t>The above information was used to calculate energy and GHG emissions using the calculations described below</w:t>
+      </w:r>
     </w:p>
     <w:p>
       <w:pPr>
@@ -2010,13 +2135,7 @@
     </w:p>
     <w:p>
       <w:r>
-        <w:t xml:space="preserve">The contributing components to energy and GHG calculations are </w:t>
-      </w:r>
-      <w:r>
-        <w:t xml:space="preserve">summarized in Table X and are </w:t>
-      </w:r>
-      <w:r>
-        <w:t>described in detail below.</w:t>
+        <w:t>The contributing components to energy and GHG calculations are summarized in Table X and are described in detail below.</w:t>
       </w:r>
     </w:p>
     <w:p>
@@ -2024,13 +2143,8 @@
         <w:pStyle w:val="Heading5"/>
       </w:pPr>
       <w:r>
-        <w:t xml:space="preserve">Table X. Summary of components contributing to energy and GHG impacts from alfalfa production in </w:t>
-      </w:r>
-      <w:proofErr w:type="gramStart"/>
-      <w:r>
-        <w:t>California</w:t>
-      </w:r>
-      <w:proofErr w:type="gramEnd"/>
+        <w:t>Table X. Summary of components contributing to energy and GHG impacts from alfalfa production in California</w:t>
+      </w:r>
     </w:p>
     <w:tbl>
       <w:tblPr>
@@ -2135,6 +2249,7 @@
           </w:tcPr>
           <w:p>
             <w:r>
+              <w:lastRenderedPageBreak/>
               <w:t>Energy</w:t>
             </w:r>
           </w:p>
@@ -2243,21 +2358,12 @@
         <w:t xml:space="preserve">Energy consumed by tractor </w:t>
       </w:r>
       <w:r>
-        <w:t xml:space="preserve">for field </w:t>
-      </w:r>
-      <w:proofErr w:type="gramStart"/>
-      <w:r>
-        <w:t>operations</w:t>
-      </w:r>
-      <w:proofErr w:type="gramEnd"/>
+        <w:t>for field operations</w:t>
+      </w:r>
     </w:p>
     <w:p>
       <w:r>
-        <w:t xml:space="preserve">Energy may be consumed on-farm in the form of fuel for field operations (including tractors or airplanes) and movement of water for irrigation. The fuel consumed by a tractor for a given operation is a function of several variables, including the type of fuel used, size of the tractor, soil texture, and the </w:t>
-      </w:r>
-      <w:r>
-        <w:lastRenderedPageBreak/>
-        <w:t xml:space="preserve">operation being performed. The NRCS developed a database of average diesel fuel usage per unit land area for over 400 (very) specific field operations. This database is used to drive the energy use estimates in Field to Market’s </w:t>
+        <w:t xml:space="preserve">Energy may be consumed on-farm in the form of fuel for field operations (including tractors or airplanes) and movement of water for irrigation. The fuel consumed by a tractor for a given operation is a function of several variables, including the type of fuel used, size of the tractor, soil texture, and the operation being performed. The NRCS developed a database of average diesel fuel usage per unit land area for over 400 (very) specific field operations. This database is used to drive the energy use estimates in Field to Market’s </w:t>
       </w:r>
       <w:proofErr w:type="spellStart"/>
       <w:r>
@@ -2267,7 +2373,7 @@
       <w:r>
         <w:t xml:space="preserve"> Calculator (</w:t>
       </w:r>
-      <w:hyperlink r:id="rId7" w:history="1">
+      <w:hyperlink r:id="rId8" w:history="1">
         <w:r>
           <w:rPr>
             <w:rStyle w:val="Hyperlink"/>
@@ -3276,6 +3382,7 @@
     <w:p/>
     <w:p>
       <w:r>
+        <w:lastRenderedPageBreak/>
         <w:t xml:space="preserve">The amount of fuel consumed was converted to the amount of energy consumed using standard energy content assumptions for each fuel (Table </w:t>
       </w:r>
       <w:r>
@@ -3616,14 +3723,8 @@
         <w:pStyle w:val="Heading4"/>
       </w:pPr>
       <w:r>
-        <w:lastRenderedPageBreak/>
-        <w:t xml:space="preserve">Energy consumed by pumps for </w:t>
-      </w:r>
-      <w:proofErr w:type="gramStart"/>
-      <w:r>
-        <w:t>irrigation</w:t>
-      </w:r>
-      <w:proofErr w:type="gramEnd"/>
+        <w:t>Energy consumed by pumps for irrigation</w:t>
+      </w:r>
       <w:r>
         <w:t xml:space="preserve"> </w:t>
       </w:r>
@@ -3655,10 +3756,12 @@
         <w:t xml:space="preserve"> it turns out to just be the pressure plus the distance pumped </w:t>
       </w:r>
       <w:proofErr w:type="spellStart"/>
+      <w:proofErr w:type="gramStart"/>
       <w:r>
         <w:t>multipled</w:t>
       </w:r>
       <w:proofErr w:type="spellEnd"/>
+      <w:proofErr w:type="gramEnd"/>
       <w:r>
         <w:t xml:space="preserve"> by the gross volume. </w:t>
       </w:r>
@@ -3674,40 +3777,13 @@
         </w:rPr>
       </w:pPr>
       <w:r>
-        <w:t>Regarding the gross amount of water pumped, i</w:t>
-      </w:r>
-      <w:r>
-        <w:t xml:space="preserve">f a crop requires 8 inches of water, the </w:t>
-      </w:r>
-      <w:r>
-        <w:t>gross</w:t>
-      </w:r>
-      <w:r>
-        <w:t xml:space="preserve"> amount of water the producer needs to apply will be </w:t>
+        <w:t xml:space="preserve">Regarding the gross amount of water pumped, if a crop requires 8 inches of water, the gross amount of water the producer needs to apply will be </w:t>
       </w:r>
       <w:r>
         <w:t>more than 8 inches</w:t>
       </w:r>
       <w:r>
-        <w:t xml:space="preserve">, depending on </w:t>
-      </w:r>
-      <w:r>
-        <w:t xml:space="preserve">the type of irrigation they </w:t>
-      </w:r>
-      <w:r>
-        <w:t>are using; g</w:t>
-      </w:r>
-      <w:r>
-        <w:t xml:space="preserve">eneral efficiencies were assumed to be 70%, 80%, and 90% for flood, sprinkler, and drip irrigation, respectively (From Table 19 of </w:t>
-      </w:r>
-      <w:r>
-        <w:t xml:space="preserve">Hoffman 1990 which </w:t>
-      </w:r>
-      <w:r>
-        <w:t xml:space="preserve">you can’t get a digital copy of). </w:t>
-      </w:r>
-      <w:r>
-        <w:t xml:space="preserve">The ideal amount of energy is divided by the various inefficiencies involved in pumping, including pump efficiencies and drive efficiencies. In these analyses we did not include these inefficiencies, and only included the thermal efficiencies of a given fuel. This </w:t>
+        <w:t xml:space="preserve">, depending on the type of irrigation they are using; general efficiencies were assumed to be 70%, 80%, and 90% for flood, sprinkler, and drip irrigation, respectively (From Table 19 of Hoffman 1990 which you can’t get a digital copy of). The ideal amount of energy is divided by the various inefficiencies involved in pumping, including pump efficiencies and drive efficiencies. In these analyses we did not include these inefficiencies, and only included the thermal efficiencies of a given fuel. This </w:t>
       </w:r>
       <w:r>
         <w:t>leads our estimates to be a ‘lowest energy consumption’ scenario, wherein the actual amount of energy will be larger depending on the age and type of pump. If an efficiency were to be incorporated, FTM uses an assumption of 75% pump efficiencies, and 90% efficiencies for gear/belt driven motors and 100% efficiencies for electric motors; these could be incorporated into the calculations if it is felt they are needed</w:t>
@@ -3746,7 +3822,7 @@
       <w:r>
         <w:t xml:space="preserve"> produced by the NRCS energy estimator tool (</w:t>
       </w:r>
-      <w:hyperlink r:id="rId8" w:history="1">
+      <w:hyperlink r:id="rId9" w:history="1">
         <w:r>
           <w:rPr>
             <w:rStyle w:val="Hyperlink"/>
@@ -3840,13 +3916,9 @@
         <w:pStyle w:val="Heading5"/>
       </w:pPr>
       <w:r>
-        <w:t xml:space="preserve">Table X. Irrigation pump requirements based on region, source water and irrigation </w:t>
-      </w:r>
-      <w:proofErr w:type="gramStart"/>
-      <w:r>
-        <w:t>method</w:t>
-      </w:r>
-      <w:proofErr w:type="gramEnd"/>
+        <w:lastRenderedPageBreak/>
+        <w:t>Table X. Irrigation pump requirements based on region, source water and irrigation method</w:t>
+      </w:r>
     </w:p>
     <w:p>
       <w:pPr>
@@ -4164,15 +4236,7 @@
           </w:tcPr>
           <w:p>
             <w:r>
-              <w:t xml:space="preserve">Must put pressure on drip for it to emit water, Mike from </w:t>
-            </w:r>
-            <w:proofErr w:type="spellStart"/>
-            <w:r>
-              <w:t>AgriValley</w:t>
-            </w:r>
-            <w:proofErr w:type="spellEnd"/>
-            <w:r>
-              <w:t xml:space="preserve"> says 20 psi, but Russel at Landmark says 40-50 psi. Russell was kind of shady. </w:t>
+              <w:t xml:space="preserve">Must put pressure on drip for it to emit water, Mike from AgriValley says 20 psi, but Russel at Landmark says 40-50 psi. Russell was kind of shady. </w:t>
             </w:r>
           </w:p>
         </w:tc>
@@ -5129,8 +5193,13 @@
             <w:hideMark/>
           </w:tcPr>
           <w:p>
-            <w:r>
-              <w:t xml:space="preserve">Sprinkler is done using a travelling booster pump, which is </w:t>
+            <w:proofErr w:type="gramStart"/>
+            <w:r>
+              <w:t>Sprinkler</w:t>
+            </w:r>
+            <w:proofErr w:type="gramEnd"/>
+            <w:r>
+              <w:t xml:space="preserve"> is done using a travelling booster pump, which is </w:t>
             </w:r>
             <w:proofErr w:type="gramStart"/>
             <w:r>
@@ -5234,13 +5303,8 @@
         <w:t>manufactur</w:t>
       </w:r>
       <w:r>
-        <w:t xml:space="preserve">e fuel used by tractor/irrigation </w:t>
-      </w:r>
-      <w:proofErr w:type="gramStart"/>
-      <w:r>
-        <w:t>pump</w:t>
-      </w:r>
-      <w:proofErr w:type="gramEnd"/>
+        <w:t>e fuel used by tractor/irrigation pump</w:t>
+      </w:r>
     </w:p>
     <w:p>
       <w:r>
@@ -5252,13 +5316,8 @@
         <w:pStyle w:val="Heading4"/>
       </w:pPr>
       <w:r>
-        <w:t xml:space="preserve">Energy used to manufacture applied </w:t>
-      </w:r>
-      <w:proofErr w:type="gramStart"/>
-      <w:r>
-        <w:t>pesticides</w:t>
-      </w:r>
-      <w:proofErr w:type="gramEnd"/>
+        <w:t>Energy used to manufacture applied pesticides</w:t>
+      </w:r>
     </w:p>
     <w:p>
       <w:r>
@@ -5274,13 +5333,8 @@
         </w:rPr>
       </w:pPr>
       <w:r>
-        <w:t xml:space="preserve">Energy used to manufacture applied </w:t>
-      </w:r>
-      <w:proofErr w:type="gramStart"/>
-      <w:r>
-        <w:t>fertilizer</w:t>
-      </w:r>
-      <w:proofErr w:type="gramEnd"/>
+        <w:t>Energy used to manufacture applied fertilizer</w:t>
+      </w:r>
     </w:p>
     <w:p>
       <w:r>
@@ -5298,6 +5352,7 @@
         <w:t xml:space="preserve"> of fertilizers presented by the GREET model (CITE; </w:t>
       </w:r>
       <w:proofErr w:type="spellStart"/>
+      <w:proofErr w:type="gramStart"/>
       <w:r>
         <w:t>STx</w:t>
       </w:r>
@@ -5305,6 +5360,7 @@
       <w:r>
         <w:t>))</w:t>
       </w:r>
+      <w:proofErr w:type="gramEnd"/>
       <w:r>
         <w:t xml:space="preserve">. These values match those used in other studies (Matt Ryan’s study). </w:t>
       </w:r>
@@ -5314,20 +5370,14 @@
         <w:pStyle w:val="Heading5"/>
       </w:pPr>
       <w:r>
-        <w:lastRenderedPageBreak/>
         <w:t xml:space="preserve">Supplemental table SX. Energy used to manufacture </w:t>
       </w:r>
       <w:r>
         <w:t>various fertilizer types (ordered from largest energy requirement to lowest)</w:t>
       </w:r>
       <w:r>
-        <w:t xml:space="preserve"> based on the GREET </w:t>
-      </w:r>
-      <w:proofErr w:type="gramStart"/>
-      <w:r>
-        <w:t>model</w:t>
-      </w:r>
-      <w:proofErr w:type="gramEnd"/>
+        <w:t xml:space="preserve"> based on the GREET model</w:t>
+      </w:r>
     </w:p>
     <w:tbl>
       <w:tblPr>
@@ -7311,6 +7361,7 @@
                 <w:rFonts w:ascii="Aptos Narrow" w:eastAsia="Times New Roman" w:hAnsi="Aptos Narrow" w:cs="Times New Roman"/>
                 <w:color w:val="000000"/>
               </w:rPr>
+              <w:lastRenderedPageBreak/>
               <w:t>C</w:t>
             </w:r>
             <w:r>
@@ -7690,11 +7741,9 @@
       <w:r>
         <w:t xml:space="preserve">alfalfa </w:t>
       </w:r>
-      <w:proofErr w:type="gramStart"/>
       <w:r>
         <w:t>seed</w:t>
       </w:r>
-      <w:proofErr w:type="gramEnd"/>
     </w:p>
     <w:p>
       <w:r>
@@ -7720,59 +7769,20 @@
         <w:pStyle w:val="Heading2"/>
       </w:pPr>
       <w:r>
-        <w:lastRenderedPageBreak/>
         <w:t>GHG Emissions</w:t>
       </w:r>
     </w:p>
     <w:p>
       <w:r>
-        <w:t xml:space="preserve">Using 100-year </w:t>
-      </w:r>
-      <w:r>
-        <w:t xml:space="preserve">global warming potentials to translate GHGs into CO2e would translate to an assumption that </w:t>
-      </w:r>
-      <w:r>
-        <w:t xml:space="preserve">any carbon sequestered </w:t>
-      </w:r>
-      <w:r>
-        <w:t xml:space="preserve">remains in the soil for </w:t>
+        <w:t xml:space="preserve">Using 100-year global warming potentials to translate GHGs into CO2e would translate to an assumption that any carbon sequestered remains in the soil for at least 100 years. For agricultural systems, this assumption is problematic, and shorter timeframes are likely more feasible. Orchard LCAs (e.g. </w:t>
       </w:r>
       <w:proofErr w:type="spellStart"/>
       <w:r>
-        <w:t>at</w:t>
+        <w:t>Marvinney</w:t>
       </w:r>
       <w:proofErr w:type="spellEnd"/>
       <w:r>
-        <w:t xml:space="preserve"> least 100 years. For agricultural systems, this assumption is problematic, and shorter timeframes are likely more feasible. Orchard LCAs (e.g. </w:t>
-      </w:r>
-      <w:proofErr w:type="spellStart"/>
-      <w:r>
-        <w:t>Marvinney</w:t>
-      </w:r>
-      <w:proofErr w:type="spellEnd"/>
-      <w:r>
-        <w:t xml:space="preserve"> et al. 2015) used an alternative method, ‘Time Adjusted Warming Potential’ so they could account for storage of CO2 in trees</w:t>
-      </w:r>
-      <w:r>
-        <w:t xml:space="preserve"> and in soils, which they assumed to be 25 years. T</w:t>
-      </w:r>
-      <w:r>
-        <w:t>his really only impacts methane emission warming potential</w:t>
-      </w:r>
-      <w:r>
-        <w:t xml:space="preserve"> (CITE)</w:t>
-      </w:r>
-      <w:r>
-        <w:t>, and since we don’t have a lot of methane emissions in alfalfa production</w:t>
-      </w:r>
-      <w:r>
-        <w:t xml:space="preserve"> (only through indirect sources)</w:t>
-      </w:r>
-      <w:r>
-        <w:t>, it doesn’t make a difference what timespan we choose</w:t>
-      </w:r>
-      <w:r>
-        <w:t>, but I included three different timespans anyways</w:t>
+        <w:t xml:space="preserve"> et al. 2015) used an alternative method, ‘Time Adjusted Warming Potential’ so they could account for storage of CO2 in trees and in soils, which they assumed to be 25 years. This really only impacts methane emission warming potential (CITE), and since we don’t have a lot of methane emissions in alfalfa production (only through indirect sources), it doesn’t make a difference what timespan we choose, but I included three different timespans anyways</w:t>
       </w:r>
       <w:r>
         <w:t xml:space="preserve"> because I do think it is ridiculous to claim carbon sequestered in the soil today will still be there 100 years from now</w:t>
@@ -7797,7 +7807,6 @@
         <w:t>CO2 released from combustion of fuel in tractor (none if electric)</w:t>
       </w:r>
     </w:p>
-    <w:p/>
     <w:p>
       <w:r>
         <w:t xml:space="preserve">Converting from fuel used to CO2 emissions should have two components: the CO2 released from the actual burning of the fuel, and the CO2 released during the manufacturing of the fuel. The following reference includes the amount released from combustion (which I confirmed in the Alfalfa notes R project – the 10.21 kg CO2 is literally just the amount of carbon contained in a gallon of diesel).  </w:t>
@@ -7813,6 +7822,7 @@
         <w:rPr>
           <w:noProof/>
         </w:rPr>
+        <w:lastRenderedPageBreak/>
         <w:drawing>
           <wp:inline distT="0" distB="0" distL="0" distR="0" wp14:anchorId="37F93596" wp14:editId="6E8983CC">
             <wp:extent cx="5219700" cy="2552700"/>
@@ -7829,7 +7839,7 @@
                     <pic:cNvPicPr/>
                   </pic:nvPicPr>
                   <pic:blipFill>
-                    <a:blip r:embed="rId9"/>
+                    <a:blip r:embed="rId10"/>
                     <a:stretch>
                       <a:fillRect/>
                     </a:stretch>
@@ -7850,9 +7860,18 @@
         </w:drawing>
       </w:r>
     </w:p>
+    <w:p/>
     <w:p>
-      <w:r>
-        <w:t>I don’t know where to get information on the GHG associated with the manufacture of fuels. Answer: GREET</w:t>
+      <w:pPr>
+        <w:pStyle w:val="Heading4"/>
+      </w:pPr>
+      <w:r>
+        <w:t>CO2 released from combustion of fuel in irrigation pump (none if electric)</w:t>
+      </w:r>
+    </w:p>
+    <w:p>
+      <w:r>
+        <w:t>Same</w:t>
       </w:r>
     </w:p>
     <w:p/>
@@ -7865,35 +7884,23 @@
         </w:rPr>
       </w:pPr>
       <w:r>
-        <w:t>CO2 released from combustion of fuel in irrigation pump (none if electric)</w:t>
+        <w:t>CO2 sequestered in soil</w:t>
+      </w:r>
+      <w:r>
+        <w:t xml:space="preserve"> (and accompanying </w:t>
+      </w:r>
+      <w:r>
+        <w:t xml:space="preserve">reduction in </w:t>
+      </w:r>
+      <w:r>
+        <w:t>N2O emissions)</w:t>
       </w:r>
     </w:p>
     <w:p>
-      <w:pPr>
-        <w:pStyle w:val="Heading4"/>
-        <w:rPr>
-          <w:b/>
-          <w:bCs/>
-        </w:rPr>
-      </w:pPr>
-      <w:r>
-        <w:t>CO2 sequestered in soil</w:t>
-      </w:r>
-      <w:r>
-        <w:t xml:space="preserve"> (and accompanying </w:t>
-      </w:r>
-      <w:r>
-        <w:t xml:space="preserve">reduction in </w:t>
-      </w:r>
-      <w:r>
-        <w:t>N2O emissions)</w:t>
-      </w:r>
-    </w:p>
-    <w:p>
       <w:r>
         <w:t>The net amount of carbon sequestered in the soil during alfalfa production was calculated using the COMET-Planner (CITE) driven California Healthy Soils values (</w:t>
       </w:r>
-      <w:hyperlink r:id="rId10" w:history="1">
+      <w:hyperlink r:id="rId11" w:history="1">
         <w:r>
           <w:rPr>
             <w:rStyle w:val="Hyperlink"/>
@@ -7902,11 +7909,7 @@
         </w:r>
       </w:hyperlink>
       <w:r>
-        <w:t xml:space="preserve">) based on the county and various practices. The base practice considered in these analyses was ‘Conservation </w:t>
-      </w:r>
-      <w:r>
-        <w:lastRenderedPageBreak/>
-        <w:t>Crop Rotation’ (CPS 328</w:t>
+        <w:t>) based on the county and various practices. The base practice considered in these analyses was ‘Conservation Crop Rotation’ (CPS 328</w:t>
       </w:r>
       <w:r>
         <w:t>; Decrease fallow frequency or add perennial crop to rotations; Basic rotation</w:t>
@@ -7946,13 +7949,8 @@
         <w:t>. CO2e from sequestered carbon in soil and avoided N2O em</w:t>
       </w:r>
       <w:r>
-        <w:t xml:space="preserve">issions rounded to the nearest </w:t>
-      </w:r>
-      <w:proofErr w:type="gramStart"/>
-      <w:r>
-        <w:t>kg</w:t>
-      </w:r>
-      <w:proofErr w:type="gramEnd"/>
+        <w:t>issions rounded to the nearest kg</w:t>
+      </w:r>
     </w:p>
     <w:tbl>
       <w:tblPr>
@@ -8335,13 +8333,8 @@
         <w:t xml:space="preserve">resulting from soil management </w:t>
       </w:r>
       <w:r>
-        <w:t xml:space="preserve">from </w:t>
-      </w:r>
-      <w:proofErr w:type="gramStart"/>
-      <w:r>
-        <w:t>soil</w:t>
-      </w:r>
-      <w:proofErr w:type="gramEnd"/>
+        <w:t>from soil</w:t>
+      </w:r>
     </w:p>
     <w:p>
       <w:r>
@@ -8363,7 +8356,11 @@
         <w:t xml:space="preserve">. </w:t>
       </w:r>
       <w:r>
-        <w:t xml:space="preserve">Equation 11.6 was used to calculate the amount of N from crop residues and forage/pasture renewal, using values derived from Table 11.1A for alfalfa. </w:t>
+        <w:t xml:space="preserve">Equation 11.6 was used to calculate the amount of N from crop </w:t>
+      </w:r>
+      <w:r>
+        <w:lastRenderedPageBreak/>
+        <w:t xml:space="preserve">residues and forage/pasture renewal, using values derived from Table 11.1A for alfalfa. </w:t>
       </w:r>
       <w:r>
         <w:t xml:space="preserve">The values were amortized over the life of the alfalfa crop, as they are only ‘assigned’ at termination of the crop. </w:t>
@@ -8382,7 +8379,7 @@
       <w:r>
         <w:t xml:space="preserve"> Based on published studies and extension material N reduction in wheat ranged from 45-90 in one study, and from 78-146 kg N ha-1 reductions in another (Putnam and Pettygrove 2015; </w:t>
       </w:r>
-      <w:hyperlink r:id="rId11" w:history="1">
+      <w:hyperlink r:id="rId12" w:history="1">
         <w:r>
           <w:rPr>
             <w:rStyle w:val="Hyperlink"/>
@@ -8404,7 +8401,7 @@
       <w:r>
         <w:t xml:space="preserve"> N ac-1 (</w:t>
       </w:r>
-      <w:hyperlink r:id="rId12" w:history="1">
+      <w:hyperlink r:id="rId13" w:history="1">
         <w:r>
           <w:rPr>
             <w:rStyle w:val="Hyperlink"/>
@@ -8433,13 +8430,8 @@
         </w:rPr>
       </w:pPr>
       <w:r>
-        <w:t xml:space="preserve">CO2 released during fuel/energy </w:t>
-      </w:r>
-      <w:proofErr w:type="gramStart"/>
-      <w:r>
-        <w:t>manufacturing</w:t>
-      </w:r>
-      <w:proofErr w:type="gramEnd"/>
+        <w:t>CO2 released during fuel/energy manufacturing</w:t>
+      </w:r>
     </w:p>
     <w:p>
       <w:r>
@@ -8478,13 +8470,8 @@
       </w:r>
       <w:proofErr w:type="spellEnd"/>
       <w:r>
-        <w:t>. Greenhouse gas emissions from manufacturing of three fuels using three impact time-</w:t>
-      </w:r>
-      <w:proofErr w:type="gramStart"/>
-      <w:r>
-        <w:t>horizons</w:t>
-      </w:r>
-      <w:proofErr w:type="gramEnd"/>
+        <w:t>. Greenhouse gas emissions from manufacturing of three fuels using three impact time-horizons</w:t>
+      </w:r>
     </w:p>
     <w:tbl>
       <w:tblPr>
@@ -8697,7 +8684,6 @@
     </w:p>
     <w:p>
       <w:r>
-        <w:lastRenderedPageBreak/>
         <w:t xml:space="preserve">When the </w:t>
       </w:r>
       <w:proofErr w:type="gramStart"/>
@@ -8728,70 +8714,54 @@
         <w:pStyle w:val="Heading4"/>
       </w:pPr>
       <w:r>
-        <w:t xml:space="preserve">CO2 released during fertilizer </w:t>
-      </w:r>
-      <w:proofErr w:type="gramStart"/>
-      <w:r>
-        <w:t>manufacturing</w:t>
-      </w:r>
-      <w:proofErr w:type="gramEnd"/>
+        <w:t>CO2 released during fertilizer manufacturing</w:t>
+      </w:r>
     </w:p>
     <w:p>
-      <w:pPr>
-        <w:pStyle w:val="Heading4"/>
-      </w:pPr>
-      <w:r>
-        <w:t xml:space="preserve">CO2 released during seed </w:t>
+      <w:r>
+        <w:t xml:space="preserve">Need to check, used both GREET and </w:t>
       </w:r>
       <w:proofErr w:type="gramStart"/>
       <w:r>
-        <w:t>production</w:t>
+        <w:t>energy-based</w:t>
       </w:r>
       <w:proofErr w:type="gramEnd"/>
+      <w:r>
+        <w:t xml:space="preserve"> as above, can’t remember which one I wound up actually using…</w:t>
+      </w:r>
     </w:p>
     <w:p>
-      <w:r>
-        <w:t xml:space="preserve">Energy used was converted into GHG assuming a diesel fuel source. </w:t>
+      <w:pPr>
+        <w:pStyle w:val="Heading4"/>
+      </w:pPr>
+      <w:r>
+        <w:t>CO2 released during seed production</w:t>
       </w:r>
     </w:p>
     <w:p>
-      <w:pPr>
-        <w:pStyle w:val="Heading4"/>
-      </w:pPr>
-      <w:r>
-        <w:t xml:space="preserve">N2O produced from </w:t>
-      </w:r>
-      <w:r>
-        <w:t xml:space="preserve">N volatilization and </w:t>
-      </w:r>
-      <w:proofErr w:type="gramStart"/>
-      <w:r>
-        <w:t>leaching</w:t>
-      </w:r>
-      <w:proofErr w:type="gramEnd"/>
+      <w:r>
+        <w:t xml:space="preserve">Energy used was converted into GHG assuming a diesel fuel source. </w:t>
+      </w:r>
     </w:p>
     <w:p>
+      <w:pPr>
+        <w:pStyle w:val="Heading4"/>
+      </w:pPr>
+      <w:r>
+        <w:t xml:space="preserve">N2O produced from </w:t>
+      </w:r>
+      <w:r>
+        <w:t>N volatilization and leaching</w:t>
+      </w:r>
+    </w:p>
+    <w:p>
       <w:r>
         <w:t>This was calculated using IPCC Tier 1 methodology (described in Section X)</w:t>
       </w:r>
       <w:r>
         <w:t xml:space="preserve"> using equations 11.9, 11.10, 11.11, and 11.3. Volatilization calculations depended on the type of fertilizer applied (urea, ammonium-based, nitrate-based, ammonium-nitrate-based), and leaching could use the default value or a halved value specifically for dry climates. A sensitivity analysis was done and showed no significant change resulting from this assumption. In the case of avoided fertilizer application in the subsequent crop, these values were assigned a negative value to indicate a reduction. </w:t>
       </w:r>
-    </w:p>
-    <w:p/>
-    <w:p/>
-    <w:p/>
-    <w:p/>
-    <w:p>
-      <w:r>
-        <w:t>GHG</w:t>
-      </w:r>
-    </w:p>
-    <w:bookmarkEnd w:id="0"/>
-    <w:p>
-      <w:pPr>
-        <w:pStyle w:val="Heading1"/>
-      </w:pPr>
+      <w:bookmarkEnd w:id="0"/>
     </w:p>
     <w:sectPr>
       <w:pgSz w:w="12240" w:h="15840"/>
@@ -10288,6 +10258,7 @@
   <w:style w:type="character" w:default="1" w:styleId="DefaultParagraphFont">
     <w:name w:val="Default Paragraph Font"/>
     <w:uiPriority w:val="1"/>
+    <w:semiHidden/>
     <w:unhideWhenUsed/>
   </w:style>
   <w:style w:type="table" w:default="1" w:styleId="TableNormal">

</xml_diff>